<commit_message>
Se actualizan los mockups
</commit_message>
<xml_diff>
--- a/CasoUsoExtendido.docx
+++ b/CasoUsoExtendido.docx
@@ -2707,9 +2707,9 @@
           <w:lang w:val="en-US" w:eastAsia="en-US"/>
         </w:rPr>
         <w:drawing>
-          <wp:inline distT="0" distB="0" distL="0" distR="0" wp14:anchorId="005DA9E0" wp14:editId="1B61DD15">
-            <wp:extent cx="6886575" cy="3235241"/>
-            <wp:effectExtent l="0" t="0" r="0" b="3810"/>
+          <wp:inline distT="0" distB="0" distL="0" distR="0" wp14:anchorId="645D027A" wp14:editId="5F34E885">
+            <wp:extent cx="5612130" cy="2636071"/>
+            <wp:effectExtent l="0" t="0" r="7620" b="0"/>
             <wp:docPr id="5" name="Imagen 5"/>
             <wp:cNvGraphicFramePr>
               <a:graphicFrameLocks xmlns:a="http://schemas.openxmlformats.org/drawingml/2006/main" noChangeAspect="1"/>
@@ -2730,7 +2730,7 @@
                   <pic:spPr>
                     <a:xfrm>
                       <a:off x="0" y="0"/>
-                      <a:ext cx="6899707" cy="3241410"/>
+                      <a:ext cx="5612130" cy="2636071"/>
                     </a:xfrm>
                     <a:prstGeom prst="rect">
                       <a:avLst/>
@@ -2742,6 +2742,8 @@
           </wp:inline>
         </w:drawing>
       </w:r>
+      <w:bookmarkStart w:id="0" w:name="_GoBack"/>
+      <w:bookmarkEnd w:id="0"/>
     </w:p>
     <w:p>
       <w:pPr>
@@ -2761,6 +2763,7 @@
           <w:noProof/>
           <w:lang w:val="en-US" w:eastAsia="en-US"/>
         </w:rPr>
+        <w:lastRenderedPageBreak/>
         <w:drawing>
           <wp:inline distT="0" distB="0" distL="0" distR="0" wp14:anchorId="76CC6020" wp14:editId="5E319376">
             <wp:extent cx="6944776" cy="1409700"/>
@@ -3049,8 +3052,6 @@
         <w:ind w:right="0"/>
         <w:jc w:val="left"/>
       </w:pPr>
-      <w:bookmarkStart w:id="0" w:name="_GoBack"/>
-      <w:bookmarkEnd w:id="0"/>
     </w:p>
     <w:p>
       <w:pPr>
@@ -3109,69 +3110,69 @@
                 <w:rFonts w:eastAsia="Times New Roman"/>
                 <w:b/>
               </w:rPr>
+              <w:t xml:space="preserve"># Ref. </w:t>
+            </w:r>
+          </w:p>
+        </w:tc>
+        <w:tc>
+          <w:tcPr>
+            <w:tcW w:w="6008" w:type="dxa"/>
+            <w:gridSpan w:val="2"/>
+            <w:tcBorders>
+              <w:top w:val="single" w:sz="8" w:space="0" w:color="808080"/>
+              <w:left w:val="single" w:sz="8" w:space="0" w:color="808080"/>
+              <w:bottom w:val="single" w:sz="8" w:space="0" w:color="808080"/>
+              <w:right w:val="single" w:sz="8" w:space="0" w:color="808080"/>
+            </w:tcBorders>
+          </w:tcPr>
+          <w:p>
+            <w:pPr>
+              <w:spacing w:after="0" w:line="259" w:lineRule="auto"/>
+              <w:ind w:right="0"/>
+              <w:jc w:val="left"/>
+            </w:pPr>
+            <w:r>
+              <w:rPr>
+                <w:rFonts w:eastAsia="Times New Roman"/>
+              </w:rPr>
+              <w:t>CU</w:t>
+            </w:r>
+            <w:r>
+              <w:rPr>
+                <w:rFonts w:eastAsia="Times New Roman"/>
+              </w:rPr>
+              <w:t>03</w:t>
+            </w:r>
+          </w:p>
+        </w:tc>
+      </w:tr>
+      <w:tr>
+        <w:trPr>
+          <w:trHeight w:val="241"/>
+        </w:trPr>
+        <w:tc>
+          <w:tcPr>
+            <w:tcW w:w="2811" w:type="dxa"/>
+            <w:gridSpan w:val="2"/>
+            <w:tcBorders>
+              <w:top w:val="single" w:sz="8" w:space="0" w:color="808080"/>
+              <w:left w:val="single" w:sz="8" w:space="0" w:color="808080"/>
+              <w:bottom w:val="single" w:sz="8" w:space="0" w:color="808080"/>
+              <w:right w:val="single" w:sz="8" w:space="0" w:color="808080"/>
+            </w:tcBorders>
+          </w:tcPr>
+          <w:p>
+            <w:pPr>
+              <w:spacing w:after="0" w:line="259" w:lineRule="auto"/>
+              <w:ind w:left="2" w:right="0"/>
+              <w:jc w:val="left"/>
+            </w:pPr>
+            <w:r>
+              <w:rPr>
+                <w:rFonts w:eastAsia="Times New Roman"/>
+                <w:b/>
+              </w:rPr>
               <w:lastRenderedPageBreak/>
-              <w:t xml:space="preserve"># Ref. </w:t>
-            </w:r>
-          </w:p>
-        </w:tc>
-        <w:tc>
-          <w:tcPr>
-            <w:tcW w:w="6008" w:type="dxa"/>
-            <w:gridSpan w:val="2"/>
-            <w:tcBorders>
-              <w:top w:val="single" w:sz="8" w:space="0" w:color="808080"/>
-              <w:left w:val="single" w:sz="8" w:space="0" w:color="808080"/>
-              <w:bottom w:val="single" w:sz="8" w:space="0" w:color="808080"/>
-              <w:right w:val="single" w:sz="8" w:space="0" w:color="808080"/>
-            </w:tcBorders>
-          </w:tcPr>
-          <w:p>
-            <w:pPr>
-              <w:spacing w:after="0" w:line="259" w:lineRule="auto"/>
-              <w:ind w:right="0"/>
-              <w:jc w:val="left"/>
-            </w:pPr>
-            <w:r>
-              <w:rPr>
-                <w:rFonts w:eastAsia="Times New Roman"/>
-              </w:rPr>
-              <w:t>CU</w:t>
-            </w:r>
-            <w:r>
-              <w:rPr>
-                <w:rFonts w:eastAsia="Times New Roman"/>
-              </w:rPr>
-              <w:t>03</w:t>
-            </w:r>
-          </w:p>
-        </w:tc>
-      </w:tr>
-      <w:tr>
-        <w:trPr>
-          <w:trHeight w:val="241"/>
-        </w:trPr>
-        <w:tc>
-          <w:tcPr>
-            <w:tcW w:w="2811" w:type="dxa"/>
-            <w:gridSpan w:val="2"/>
-            <w:tcBorders>
-              <w:top w:val="single" w:sz="8" w:space="0" w:color="808080"/>
-              <w:left w:val="single" w:sz="8" w:space="0" w:color="808080"/>
-              <w:bottom w:val="single" w:sz="8" w:space="0" w:color="808080"/>
-              <w:right w:val="single" w:sz="8" w:space="0" w:color="808080"/>
-            </w:tcBorders>
-          </w:tcPr>
-          <w:p>
-            <w:pPr>
-              <w:spacing w:after="0" w:line="259" w:lineRule="auto"/>
-              <w:ind w:left="2" w:right="0"/>
-              <w:jc w:val="left"/>
-            </w:pPr>
-            <w:r>
-              <w:rPr>
-                <w:rFonts w:eastAsia="Times New Roman"/>
-                <w:b/>
-              </w:rPr>
               <w:t xml:space="preserve">Caso de Uso </w:t>
             </w:r>
           </w:p>
@@ -4626,6 +4627,7 @@
                 <w:rFonts w:eastAsia="Times New Roman"/>
                 <w:b/>
               </w:rPr>
+              <w:lastRenderedPageBreak/>
               <w:t xml:space="preserve"># Ref. </w:t>
             </w:r>
           </w:p>

</xml_diff>